<commit_message>
added details about getting keys
</commit_message>
<xml_diff>
--- a/Instructor-Resources/Labs/CSharp/CognitiveServicesTextMiningLab.docx
+++ b/Instructor-Resources/Labs/CSharp/CognitiveServicesTextMiningLab.docx
@@ -1341,8 +1341,9 @@
         <w:ind w:left="720"/>
         <w:textAlignment w:val="center"/>
         <w:rPr>
+          <w:rStyle w:val="Hyperlink"/>
           <w:rFonts w:ascii="Segoe UI" w:hAnsi="Segoe UI" w:cs="Segoe UI"/>
-          <w:color w:val="252525"/>
+          <w:color w:val="0058AD"/>
           <w:sz w:val="21"/>
           <w:szCs w:val="21"/>
         </w:rPr>
@@ -1443,6 +1444,182 @@
           <w:t>Regional availability</w:t>
         </w:r>
       </w:hyperlink>
+    </w:p>
+    <w:p>
+      <w:pPr>
+        <w:pStyle w:val="ListParagraph"/>
+        <w:numPr>
+          <w:ilvl w:val="0"/>
+          <w:numId w:val="26"/>
+        </w:numPr>
+        <w:jc w:val="both"/>
+        <w:rPr>
+          <w:rFonts w:ascii="Segoe UI Light" w:hAnsi="Segoe UI Light" w:cs="Segoe UI Light"/>
+          <w:sz w:val="22"/>
+          <w:szCs w:val="22"/>
+        </w:rPr>
+      </w:pPr>
+      <w:r>
+        <w:rPr>
+          <w:rFonts w:ascii="Segoe UI Light" w:hAnsi="Segoe UI Light" w:cs="Segoe UI Light"/>
+          <w:sz w:val="22"/>
+          <w:szCs w:val="22"/>
+        </w:rPr>
+        <w:t xml:space="preserve">Keys can be obtained in the </w:t>
+      </w:r>
+      <w:r>
+        <w:rPr>
+          <w:rFonts w:ascii="Segoe UI Light" w:hAnsi="Segoe UI Light" w:cs="Segoe UI Light"/>
+          <w:i/>
+          <w:sz w:val="22"/>
+          <w:szCs w:val="22"/>
+        </w:rPr>
+        <w:t>Manage keys</w:t>
+      </w:r>
+      <w:r>
+        <w:rPr>
+          <w:rFonts w:ascii="Segoe UI Light" w:hAnsi="Segoe UI Light" w:cs="Segoe UI Light"/>
+          <w:sz w:val="22"/>
+          <w:szCs w:val="22"/>
+        </w:rPr>
+        <w:t xml:space="preserve"> section of Overview as shown below:</w:t>
+      </w:r>
+    </w:p>
+    <w:p>
+      <w:pPr>
+        <w:pStyle w:val="ListParagraph"/>
+        <w:jc w:val="both"/>
+        <w:rPr>
+          <w:rFonts w:ascii="Segoe UI Light" w:hAnsi="Segoe UI Light" w:cs="Segoe UI Light"/>
+          <w:sz w:val="22"/>
+          <w:szCs w:val="22"/>
+        </w:rPr>
+      </w:pPr>
+    </w:p>
+    <w:p>
+      <w:pPr>
+        <w:pStyle w:val="ListParagraph"/>
+        <w:jc w:val="both"/>
+        <w:rPr>
+          <w:rFonts w:ascii="Segoe UI Light" w:hAnsi="Segoe UI Light" w:cs="Segoe UI Light"/>
+          <w:sz w:val="22"/>
+          <w:szCs w:val="22"/>
+        </w:rPr>
+      </w:pPr>
+      <w:r>
+        <w:rPr>
+          <w:noProof/>
+        </w:rPr>
+        <w:drawing>
+          <wp:inline distT="0" distB="0" distL="0" distR="0" wp14:anchorId="13FC4AF7" wp14:editId="2CE9558E">
+            <wp:extent cx="6163606" cy="1648380"/>
+            <wp:effectExtent l="0" t="0" r="0" b="9525"/>
+            <wp:docPr id="11" name="Picture 11"/>
+            <wp:cNvGraphicFramePr>
+              <a:graphicFrameLocks xmlns:a="http://schemas.openxmlformats.org/drawingml/2006/main" noChangeAspect="1"/>
+            </wp:cNvGraphicFramePr>
+            <a:graphic xmlns:a="http://schemas.openxmlformats.org/drawingml/2006/main">
+              <a:graphicData uri="http://schemas.openxmlformats.org/drawingml/2006/picture">
+                <pic:pic xmlns:pic="http://schemas.openxmlformats.org/drawingml/2006/picture">
+                  <pic:nvPicPr>
+                    <pic:cNvPr id="1" name=""/>
+                    <pic:cNvPicPr/>
+                  </pic:nvPicPr>
+                  <pic:blipFill rotWithShape="1">
+                    <a:blip r:embed="rId17"/>
+                    <a:srcRect l="14518" t="13729" r="9919" b="50345"/>
+                    <a:stretch/>
+                  </pic:blipFill>
+                  <pic:spPr bwMode="auto">
+                    <a:xfrm>
+                      <a:off x="0" y="0"/>
+                      <a:ext cx="6174505" cy="1651295"/>
+                    </a:xfrm>
+                    <a:prstGeom prst="rect">
+                      <a:avLst/>
+                    </a:prstGeom>
+                    <a:ln>
+                      <a:noFill/>
+                    </a:ln>
+                    <a:extLst>
+                      <a:ext uri="{53640926-AAD7-44D8-BBD7-CCE9431645EC}">
+                        <a14:shadowObscured xmlns:a14="http://schemas.microsoft.com/office/drawing/2010/main"/>
+                      </a:ext>
+                    </a:extLst>
+                  </pic:spPr>
+                </pic:pic>
+              </a:graphicData>
+            </a:graphic>
+          </wp:inline>
+        </w:drawing>
+      </w:r>
+    </w:p>
+    <w:p>
+      <w:pPr>
+        <w:pStyle w:val="ListParagraph"/>
+        <w:shd w:val="clear" w:color="auto" w:fill="FFFFFF"/>
+        <w:spacing w:before="100" w:beforeAutospacing="1" w:after="100" w:afterAutospacing="1" w:line="240" w:lineRule="auto"/>
+        <w:textAlignment w:val="center"/>
+        <w:rPr>
+          <w:rFonts w:ascii="Segoe UI" w:hAnsi="Segoe UI" w:cs="Segoe UI"/>
+          <w:color w:val="252525"/>
+          <w:sz w:val="21"/>
+          <w:szCs w:val="21"/>
+        </w:rPr>
+      </w:pPr>
+    </w:p>
+    <w:p>
+      <w:pPr>
+        <w:pStyle w:val="ListParagraph"/>
+        <w:numPr>
+          <w:ilvl w:val="0"/>
+          <w:numId w:val="26"/>
+        </w:numPr>
+        <w:shd w:val="clear" w:color="auto" w:fill="FFFFFF"/>
+        <w:spacing w:before="100" w:beforeAutospacing="1" w:after="100" w:afterAutospacing="1" w:line="240" w:lineRule="auto"/>
+        <w:textAlignment w:val="center"/>
+        <w:rPr>
+          <w:rFonts w:ascii="Segoe UI" w:hAnsi="Segoe UI" w:cs="Segoe UI"/>
+          <w:color w:val="252525"/>
+          <w:sz w:val="21"/>
+          <w:szCs w:val="21"/>
+        </w:rPr>
+      </w:pPr>
+      <w:r>
+        <w:rPr>
+          <w:rFonts w:ascii="Segoe UI Light" w:hAnsi="Segoe UI Light" w:cs="Segoe UI Light"/>
+          <w:sz w:val="22"/>
+          <w:szCs w:val="22"/>
+        </w:rPr>
+        <w:t xml:space="preserve">On selecting </w:t>
+      </w:r>
+      <w:r>
+        <w:rPr>
+          <w:rFonts w:ascii="Segoe UI Light" w:hAnsi="Segoe UI Light" w:cs="Segoe UI Light"/>
+          <w:i/>
+          <w:sz w:val="22"/>
+          <w:szCs w:val="22"/>
+        </w:rPr>
+        <w:t>Show access keys</w:t>
+      </w:r>
+      <w:r>
+        <w:rPr>
+          <w:rFonts w:ascii="Segoe UI Light" w:hAnsi="Segoe UI Light" w:cs="Segoe UI Light"/>
+          <w:sz w:val="22"/>
+          <w:szCs w:val="22"/>
+        </w:rPr>
+        <w:t xml:space="preserve">, </w:t>
+      </w:r>
+      <w:r>
+        <w:rPr>
+          <w:rFonts w:ascii="Segoe UI Light" w:hAnsi="Segoe UI Light" w:cs="Segoe UI Light"/>
+          <w:sz w:val="22"/>
+          <w:szCs w:val="22"/>
+        </w:rPr>
+        <w:t>you can view your keys.</w:t>
+      </w:r>
+      <w:bookmarkStart w:id="0" w:name="_GoBack"/>
+      <w:bookmarkEnd w:id="0"/>
     </w:p>
     <w:p>
       <w:pPr>
@@ -1720,8 +1897,6 @@
         </w:rPr>
         <w:t>o</w:t>
       </w:r>
-      <w:bookmarkStart w:id="0" w:name="_GoBack"/>
-      <w:bookmarkEnd w:id="0"/>
       <w:r>
         <w:rPr>
           <w:rFonts w:ascii="Segoe UI Light" w:hAnsi="Segoe UI Light" w:cs="Segoe UI Light"/>
@@ -1768,7 +1943,7 @@
                     <pic:cNvPicPr/>
                   </pic:nvPicPr>
                   <pic:blipFill rotWithShape="1">
-                    <a:blip r:embed="rId17"/>
+                    <a:blip r:embed="rId18"/>
                     <a:srcRect l="14292" t="9308" r="14652" b="38103"/>
                     <a:stretch/>
                   </pic:blipFill>
@@ -2448,12 +2623,12 @@
       </w:r>
     </w:p>
     <w:sectPr>
-      <w:headerReference w:type="even" r:id="rId18"/>
-      <w:headerReference w:type="default" r:id="rId19"/>
-      <w:footerReference w:type="even" r:id="rId20"/>
-      <w:footerReference w:type="default" r:id="rId21"/>
-      <w:headerReference w:type="first" r:id="rId22"/>
-      <w:footerReference w:type="first" r:id="rId23"/>
+      <w:headerReference w:type="even" r:id="rId19"/>
+      <w:headerReference w:type="default" r:id="rId20"/>
+      <w:footerReference w:type="even" r:id="rId21"/>
+      <w:footerReference w:type="default" r:id="rId22"/>
+      <w:headerReference w:type="first" r:id="rId23"/>
+      <w:footerReference w:type="first" r:id="rId24"/>
       <w:pgSz w:w="11906" w:h="16838"/>
       <w:pgMar w:top="1440" w:right="1440" w:bottom="1440" w:left="1440" w:header="708" w:footer="708" w:gutter="0"/>
       <w:cols w:space="708"/>

</xml_diff>